<commit_message>
Completing w1 prolem set
</commit_message>
<xml_diff>
--- a/problem-sets/week1-problem-set.docx
+++ b/problem-sets/week1-problem-set.docx
@@ -251,7 +251,23 @@
       </w:pPr>
       <w:r>
         <w:rPr/>
-        <w:t>Difficulty of use can hinder a user’s ability to properly secure their system.</w:t>
+        <w:t xml:space="preserve">Difficulty of use </w:t>
+      </w:r>
+      <w:r>
+        <w:rPr/>
+        <w:t xml:space="preserve">in security tools and methods </w:t>
+      </w:r>
+      <w:r>
+        <w:rPr/>
+        <w:t xml:space="preserve">can hinder a user’s ability </w:t>
+      </w:r>
+      <w:r>
+        <w:rPr/>
+        <w:t xml:space="preserve">or willingness </w:t>
+      </w:r>
+      <w:r>
+        <w:rPr/>
+        <w:t>to properly secure their system.</w:t>
       </w:r>
     </w:p>
     <w:p>
@@ -331,7 +347,15 @@
       </w:pPr>
       <w:r>
         <w:rPr/>
-        <w:t>Privacy: Confidentiality wrt personal data / data concerning people.</w:t>
+        <w:t xml:space="preserve">Privacy: Confidentiality </w:t>
+      </w:r>
+      <w:r>
+        <w:rPr/>
+        <w:t>as it concerns</w:t>
+      </w:r>
+      <w:r>
+        <w:rPr/>
+        <w:t xml:space="preserve"> personal data / data concerning people.</w:t>
       </w:r>
     </w:p>
     <w:p>
@@ -620,7 +644,31 @@
       </w:pPr>
       <w:r>
         <w:rPr/>
-        <w:t>Federal Website: Both Availability (Anonymous placed a banner on the site as seen at the top of the article, removing timely access to the site), and Confidentiality – they claimed to have accessed many records they would release if their demands were not met.</w:t>
+        <w:t>Federal Website: Both Availability (Anonymous placed a banner on the site as seen at the top of the article, removing timely access to the site’</w:t>
+      </w:r>
+      <w:r>
+        <w:rPr/>
+        <w:t>s original content</w:t>
+      </w:r>
+      <w:r>
+        <w:rPr/>
+        <w:t xml:space="preserve">), and Confidentiality – they claimed to have accessed many </w:t>
+      </w:r>
+      <w:r>
+        <w:rPr/>
+        <w:t>DOJ</w:t>
+      </w:r>
+      <w:r>
+        <w:rPr/>
+        <w:t xml:space="preserve"> records they would release if their demands were not met – </w:t>
+      </w:r>
+      <w:r>
+        <w:rPr/>
+        <w:t>if this claim is true, there is an aspect of confidentiality to this attack</w:t>
+      </w:r>
+      <w:r>
+        <w:rPr/>
+        <w:t>.</w:t>
       </w:r>
     </w:p>
     <w:p>
@@ -5415,6 +5463,1022 @@
       <w:szCs w:val="20"/>
     </w:rPr>
   </w:style>
+  <w:style w:type="character" w:styleId="ListLabel186">
+    <w:name w:val="ListLabel 186"/>
+    <w:qFormat/>
+    <w:rPr>
+      <w:rFonts w:cs="Arial"/>
+    </w:rPr>
+  </w:style>
+  <w:style w:type="character" w:styleId="ListLabel187">
+    <w:name w:val="ListLabel 187"/>
+    <w:qFormat/>
+    <w:rPr>
+      <w:rFonts w:cs="Courier New"/>
+    </w:rPr>
+  </w:style>
+  <w:style w:type="character" w:styleId="ListLabel188">
+    <w:name w:val="ListLabel 188"/>
+    <w:qFormat/>
+    <w:rPr>
+      <w:rFonts w:cs="Wingdings"/>
+    </w:rPr>
+  </w:style>
+  <w:style w:type="character" w:styleId="ListLabel189">
+    <w:name w:val="ListLabel 189"/>
+    <w:qFormat/>
+    <w:rPr>
+      <w:rFonts w:cs="Symbol"/>
+    </w:rPr>
+  </w:style>
+  <w:style w:type="character" w:styleId="ListLabel190">
+    <w:name w:val="ListLabel 190"/>
+    <w:qFormat/>
+    <w:rPr>
+      <w:rFonts w:cs="Courier New"/>
+    </w:rPr>
+  </w:style>
+  <w:style w:type="character" w:styleId="ListLabel191">
+    <w:name w:val="ListLabel 191"/>
+    <w:qFormat/>
+    <w:rPr>
+      <w:rFonts w:cs="Wingdings"/>
+    </w:rPr>
+  </w:style>
+  <w:style w:type="character" w:styleId="ListLabel192">
+    <w:name w:val="ListLabel 192"/>
+    <w:qFormat/>
+    <w:rPr>
+      <w:rFonts w:cs="Symbol"/>
+    </w:rPr>
+  </w:style>
+  <w:style w:type="character" w:styleId="ListLabel193">
+    <w:name w:val="ListLabel 193"/>
+    <w:qFormat/>
+    <w:rPr>
+      <w:rFonts w:cs="Courier New"/>
+    </w:rPr>
+  </w:style>
+  <w:style w:type="character" w:styleId="ListLabel194">
+    <w:name w:val="ListLabel 194"/>
+    <w:qFormat/>
+    <w:rPr>
+      <w:rFonts w:cs="Wingdings"/>
+    </w:rPr>
+  </w:style>
+  <w:style w:type="character" w:styleId="ListLabel195">
+    <w:name w:val="ListLabel 195"/>
+    <w:qFormat/>
+    <w:rPr>
+      <w:rFonts w:cs="Symbol"/>
+    </w:rPr>
+  </w:style>
+  <w:style w:type="character" w:styleId="ListLabel196">
+    <w:name w:val="ListLabel 196"/>
+    <w:qFormat/>
+    <w:rPr>
+      <w:rFonts w:cs="Courier New"/>
+    </w:rPr>
+  </w:style>
+  <w:style w:type="character" w:styleId="ListLabel197">
+    <w:name w:val="ListLabel 197"/>
+    <w:qFormat/>
+    <w:rPr>
+      <w:rFonts w:cs="Wingdings"/>
+    </w:rPr>
+  </w:style>
+  <w:style w:type="character" w:styleId="ListLabel198">
+    <w:name w:val="ListLabel 198"/>
+    <w:qFormat/>
+    <w:rPr>
+      <w:rFonts w:cs="Symbol"/>
+    </w:rPr>
+  </w:style>
+  <w:style w:type="character" w:styleId="ListLabel199">
+    <w:name w:val="ListLabel 199"/>
+    <w:qFormat/>
+    <w:rPr>
+      <w:rFonts w:cs="Courier New"/>
+    </w:rPr>
+  </w:style>
+  <w:style w:type="character" w:styleId="ListLabel200">
+    <w:name w:val="ListLabel 200"/>
+    <w:qFormat/>
+    <w:rPr>
+      <w:rFonts w:cs="Wingdings"/>
+    </w:rPr>
+  </w:style>
+  <w:style w:type="character" w:styleId="ListLabel201">
+    <w:name w:val="ListLabel 201"/>
+    <w:qFormat/>
+    <w:rPr>
+      <w:rFonts w:cs="Symbol"/>
+    </w:rPr>
+  </w:style>
+  <w:style w:type="character" w:styleId="ListLabel202">
+    <w:name w:val="ListLabel 202"/>
+    <w:qFormat/>
+    <w:rPr>
+      <w:rFonts w:cs="Courier New"/>
+    </w:rPr>
+  </w:style>
+  <w:style w:type="character" w:styleId="ListLabel203">
+    <w:name w:val="ListLabel 203"/>
+    <w:qFormat/>
+    <w:rPr>
+      <w:rFonts w:cs="Wingdings"/>
+    </w:rPr>
+  </w:style>
+  <w:style w:type="character" w:styleId="ListLabel204">
+    <w:name w:val="ListLabel 204"/>
+    <w:qFormat/>
+    <w:rPr>
+      <w:rFonts w:cs="OpenSymbol"/>
+    </w:rPr>
+  </w:style>
+  <w:style w:type="character" w:styleId="ListLabel205">
+    <w:name w:val="ListLabel 205"/>
+    <w:qFormat/>
+    <w:rPr>
+      <w:rFonts w:cs="OpenSymbol"/>
+    </w:rPr>
+  </w:style>
+  <w:style w:type="character" w:styleId="ListLabel206">
+    <w:name w:val="ListLabel 206"/>
+    <w:qFormat/>
+    <w:rPr>
+      <w:rFonts w:cs="OpenSymbol"/>
+    </w:rPr>
+  </w:style>
+  <w:style w:type="character" w:styleId="ListLabel207">
+    <w:name w:val="ListLabel 207"/>
+    <w:qFormat/>
+    <w:rPr>
+      <w:rFonts w:cs="OpenSymbol"/>
+    </w:rPr>
+  </w:style>
+  <w:style w:type="character" w:styleId="ListLabel208">
+    <w:name w:val="ListLabel 208"/>
+    <w:qFormat/>
+    <w:rPr>
+      <w:rFonts w:cs="OpenSymbol"/>
+    </w:rPr>
+  </w:style>
+  <w:style w:type="character" w:styleId="ListLabel209">
+    <w:name w:val="ListLabel 209"/>
+    <w:qFormat/>
+    <w:rPr>
+      <w:rFonts w:cs="OpenSymbol"/>
+    </w:rPr>
+  </w:style>
+  <w:style w:type="character" w:styleId="ListLabel210">
+    <w:name w:val="ListLabel 210"/>
+    <w:qFormat/>
+    <w:rPr>
+      <w:rFonts w:cs="OpenSymbol"/>
+    </w:rPr>
+  </w:style>
+  <w:style w:type="character" w:styleId="ListLabel211">
+    <w:name w:val="ListLabel 211"/>
+    <w:qFormat/>
+    <w:rPr>
+      <w:rFonts w:cs="OpenSymbol"/>
+    </w:rPr>
+  </w:style>
+  <w:style w:type="character" w:styleId="ListLabel212">
+    <w:name w:val="ListLabel 212"/>
+    <w:qFormat/>
+    <w:rPr>
+      <w:rFonts w:cs="OpenSymbol"/>
+    </w:rPr>
+  </w:style>
+  <w:style w:type="character" w:styleId="ListLabel213">
+    <w:name w:val="ListLabel 213"/>
+    <w:qFormat/>
+    <w:rPr>
+      <w:rFonts w:cs="OpenSymbol"/>
+    </w:rPr>
+  </w:style>
+  <w:style w:type="character" w:styleId="ListLabel214">
+    <w:name w:val="ListLabel 214"/>
+    <w:qFormat/>
+    <w:rPr>
+      <w:rFonts w:cs="OpenSymbol"/>
+    </w:rPr>
+  </w:style>
+  <w:style w:type="character" w:styleId="ListLabel215">
+    <w:name w:val="ListLabel 215"/>
+    <w:qFormat/>
+    <w:rPr>
+      <w:rFonts w:cs="OpenSymbol"/>
+    </w:rPr>
+  </w:style>
+  <w:style w:type="character" w:styleId="ListLabel216">
+    <w:name w:val="ListLabel 216"/>
+    <w:qFormat/>
+    <w:rPr>
+      <w:rFonts w:cs="OpenSymbol"/>
+    </w:rPr>
+  </w:style>
+  <w:style w:type="character" w:styleId="ListLabel217">
+    <w:name w:val="ListLabel 217"/>
+    <w:qFormat/>
+    <w:rPr>
+      <w:rFonts w:cs="OpenSymbol"/>
+    </w:rPr>
+  </w:style>
+  <w:style w:type="character" w:styleId="ListLabel218">
+    <w:name w:val="ListLabel 218"/>
+    <w:qFormat/>
+    <w:rPr>
+      <w:rFonts w:cs="OpenSymbol"/>
+    </w:rPr>
+  </w:style>
+  <w:style w:type="character" w:styleId="ListLabel219">
+    <w:name w:val="ListLabel 219"/>
+    <w:qFormat/>
+    <w:rPr>
+      <w:rFonts w:cs="OpenSymbol"/>
+    </w:rPr>
+  </w:style>
+  <w:style w:type="character" w:styleId="ListLabel220">
+    <w:name w:val="ListLabel 220"/>
+    <w:qFormat/>
+    <w:rPr>
+      <w:rFonts w:cs="OpenSymbol"/>
+    </w:rPr>
+  </w:style>
+  <w:style w:type="character" w:styleId="ListLabel221">
+    <w:name w:val="ListLabel 221"/>
+    <w:qFormat/>
+    <w:rPr>
+      <w:rFonts w:cs="OpenSymbol"/>
+    </w:rPr>
+  </w:style>
+  <w:style w:type="character" w:styleId="ListLabel222">
+    <w:name w:val="ListLabel 222"/>
+    <w:qFormat/>
+    <w:rPr>
+      <w:rFonts w:cs="OpenSymbol"/>
+    </w:rPr>
+  </w:style>
+  <w:style w:type="character" w:styleId="ListLabel223">
+    <w:name w:val="ListLabel 223"/>
+    <w:qFormat/>
+    <w:rPr>
+      <w:rFonts w:cs="OpenSymbol"/>
+    </w:rPr>
+  </w:style>
+  <w:style w:type="character" w:styleId="ListLabel224">
+    <w:name w:val="ListLabel 224"/>
+    <w:qFormat/>
+    <w:rPr>
+      <w:rFonts w:cs="OpenSymbol"/>
+    </w:rPr>
+  </w:style>
+  <w:style w:type="character" w:styleId="ListLabel225">
+    <w:name w:val="ListLabel 225"/>
+    <w:qFormat/>
+    <w:rPr>
+      <w:rFonts w:cs="OpenSymbol"/>
+    </w:rPr>
+  </w:style>
+  <w:style w:type="character" w:styleId="ListLabel226">
+    <w:name w:val="ListLabel 226"/>
+    <w:qFormat/>
+    <w:rPr>
+      <w:rFonts w:cs="OpenSymbol"/>
+    </w:rPr>
+  </w:style>
+  <w:style w:type="character" w:styleId="ListLabel227">
+    <w:name w:val="ListLabel 227"/>
+    <w:qFormat/>
+    <w:rPr>
+      <w:rFonts w:cs="OpenSymbol"/>
+    </w:rPr>
+  </w:style>
+  <w:style w:type="character" w:styleId="ListLabel228">
+    <w:name w:val="ListLabel 228"/>
+    <w:qFormat/>
+    <w:rPr>
+      <w:rFonts w:cs="OpenSymbol"/>
+    </w:rPr>
+  </w:style>
+  <w:style w:type="character" w:styleId="ListLabel229">
+    <w:name w:val="ListLabel 229"/>
+    <w:qFormat/>
+    <w:rPr>
+      <w:rFonts w:cs="OpenSymbol"/>
+    </w:rPr>
+  </w:style>
+  <w:style w:type="character" w:styleId="ListLabel230">
+    <w:name w:val="ListLabel 230"/>
+    <w:qFormat/>
+    <w:rPr>
+      <w:rFonts w:cs="OpenSymbol"/>
+    </w:rPr>
+  </w:style>
+  <w:style w:type="character" w:styleId="ListLabel231">
+    <w:name w:val="ListLabel 231"/>
+    <w:qFormat/>
+    <w:rPr>
+      <w:rFonts w:cs="OpenSymbol"/>
+    </w:rPr>
+  </w:style>
+  <w:style w:type="character" w:styleId="ListLabel232">
+    <w:name w:val="ListLabel 232"/>
+    <w:qFormat/>
+    <w:rPr>
+      <w:rFonts w:cs="OpenSymbol"/>
+    </w:rPr>
+  </w:style>
+  <w:style w:type="character" w:styleId="ListLabel233">
+    <w:name w:val="ListLabel 233"/>
+    <w:qFormat/>
+    <w:rPr>
+      <w:rFonts w:cs="OpenSymbol"/>
+    </w:rPr>
+  </w:style>
+  <w:style w:type="character" w:styleId="ListLabel234">
+    <w:name w:val="ListLabel 234"/>
+    <w:qFormat/>
+    <w:rPr>
+      <w:rFonts w:cs="OpenSymbol"/>
+    </w:rPr>
+  </w:style>
+  <w:style w:type="character" w:styleId="ListLabel235">
+    <w:name w:val="ListLabel 235"/>
+    <w:qFormat/>
+    <w:rPr>
+      <w:rFonts w:cs="OpenSymbol"/>
+    </w:rPr>
+  </w:style>
+  <w:style w:type="character" w:styleId="ListLabel236">
+    <w:name w:val="ListLabel 236"/>
+    <w:qFormat/>
+    <w:rPr>
+      <w:rFonts w:cs="OpenSymbol"/>
+    </w:rPr>
+  </w:style>
+  <w:style w:type="character" w:styleId="ListLabel237">
+    <w:name w:val="ListLabel 237"/>
+    <w:qFormat/>
+    <w:rPr>
+      <w:rFonts w:cs="OpenSymbol"/>
+    </w:rPr>
+  </w:style>
+  <w:style w:type="character" w:styleId="ListLabel238">
+    <w:name w:val="ListLabel 238"/>
+    <w:qFormat/>
+    <w:rPr>
+      <w:rFonts w:cs="OpenSymbol"/>
+    </w:rPr>
+  </w:style>
+  <w:style w:type="character" w:styleId="ListLabel239">
+    <w:name w:val="ListLabel 239"/>
+    <w:qFormat/>
+    <w:rPr>
+      <w:rFonts w:cs="OpenSymbol"/>
+    </w:rPr>
+  </w:style>
+  <w:style w:type="character" w:styleId="ListLabel240">
+    <w:name w:val="ListLabel 240"/>
+    <w:qFormat/>
+    <w:rPr>
+      <w:rFonts w:cs="OpenSymbol"/>
+    </w:rPr>
+  </w:style>
+  <w:style w:type="character" w:styleId="ListLabel241">
+    <w:name w:val="ListLabel 241"/>
+    <w:qFormat/>
+    <w:rPr>
+      <w:rFonts w:cs="OpenSymbol"/>
+    </w:rPr>
+  </w:style>
+  <w:style w:type="character" w:styleId="ListLabel242">
+    <w:name w:val="ListLabel 242"/>
+    <w:qFormat/>
+    <w:rPr>
+      <w:rFonts w:cs="OpenSymbol"/>
+    </w:rPr>
+  </w:style>
+  <w:style w:type="character" w:styleId="ListLabel243">
+    <w:name w:val="ListLabel 243"/>
+    <w:qFormat/>
+    <w:rPr>
+      <w:rFonts w:cs="OpenSymbol"/>
+    </w:rPr>
+  </w:style>
+  <w:style w:type="character" w:styleId="ListLabel244">
+    <w:name w:val="ListLabel 244"/>
+    <w:qFormat/>
+    <w:rPr>
+      <w:rFonts w:cs="OpenSymbol"/>
+    </w:rPr>
+  </w:style>
+  <w:style w:type="character" w:styleId="ListLabel245">
+    <w:name w:val="ListLabel 245"/>
+    <w:qFormat/>
+    <w:rPr>
+      <w:rFonts w:cs="OpenSymbol"/>
+    </w:rPr>
+  </w:style>
+  <w:style w:type="character" w:styleId="ListLabel246">
+    <w:name w:val="ListLabel 246"/>
+    <w:qFormat/>
+    <w:rPr>
+      <w:rFonts w:cs="OpenSymbol"/>
+    </w:rPr>
+  </w:style>
+  <w:style w:type="character" w:styleId="ListLabel247">
+    <w:name w:val="ListLabel 247"/>
+    <w:qFormat/>
+    <w:rPr>
+      <w:rFonts w:cs="OpenSymbol"/>
+    </w:rPr>
+  </w:style>
+  <w:style w:type="character" w:styleId="ListLabel248">
+    <w:name w:val="ListLabel 248"/>
+    <w:qFormat/>
+    <w:rPr>
+      <w:rFonts w:cs="OpenSymbol"/>
+    </w:rPr>
+  </w:style>
+  <w:style w:type="character" w:styleId="ListLabel249">
+    <w:name w:val="ListLabel 249"/>
+    <w:qFormat/>
+    <w:rPr>
+      <w:rFonts w:cs="OpenSymbol"/>
+    </w:rPr>
+  </w:style>
+  <w:style w:type="character" w:styleId="ListLabel250">
+    <w:name w:val="ListLabel 250"/>
+    <w:qFormat/>
+    <w:rPr>
+      <w:rFonts w:cs="OpenSymbol"/>
+    </w:rPr>
+  </w:style>
+  <w:style w:type="character" w:styleId="ListLabel251">
+    <w:name w:val="ListLabel 251"/>
+    <w:qFormat/>
+    <w:rPr>
+      <w:rFonts w:cs="OpenSymbol"/>
+    </w:rPr>
+  </w:style>
+  <w:style w:type="character" w:styleId="ListLabel252">
+    <w:name w:val="ListLabel 252"/>
+    <w:qFormat/>
+    <w:rPr>
+      <w:rFonts w:cs="OpenSymbol"/>
+    </w:rPr>
+  </w:style>
+  <w:style w:type="character" w:styleId="ListLabel253">
+    <w:name w:val="ListLabel 253"/>
+    <w:qFormat/>
+    <w:rPr>
+      <w:rFonts w:cs="OpenSymbol"/>
+    </w:rPr>
+  </w:style>
+  <w:style w:type="character" w:styleId="ListLabel254">
+    <w:name w:val="ListLabel 254"/>
+    <w:qFormat/>
+    <w:rPr>
+      <w:rFonts w:cs="OpenSymbol"/>
+    </w:rPr>
+  </w:style>
+  <w:style w:type="character" w:styleId="ListLabel255">
+    <w:name w:val="ListLabel 255"/>
+    <w:qFormat/>
+    <w:rPr>
+      <w:rFonts w:cs="OpenSymbol"/>
+    </w:rPr>
+  </w:style>
+  <w:style w:type="character" w:styleId="ListLabel256">
+    <w:name w:val="ListLabel 256"/>
+    <w:qFormat/>
+    <w:rPr>
+      <w:rFonts w:cs="OpenSymbol"/>
+    </w:rPr>
+  </w:style>
+  <w:style w:type="character" w:styleId="ListLabel257">
+    <w:name w:val="ListLabel 257"/>
+    <w:qFormat/>
+    <w:rPr>
+      <w:rFonts w:cs="OpenSymbol"/>
+    </w:rPr>
+  </w:style>
+  <w:style w:type="character" w:styleId="ListLabel258">
+    <w:name w:val="ListLabel 258"/>
+    <w:qFormat/>
+    <w:rPr>
+      <w:rFonts w:cs="OpenSymbol"/>
+    </w:rPr>
+  </w:style>
+  <w:style w:type="character" w:styleId="ListLabel259">
+    <w:name w:val="ListLabel 259"/>
+    <w:qFormat/>
+    <w:rPr>
+      <w:rFonts w:cs="OpenSymbol"/>
+    </w:rPr>
+  </w:style>
+  <w:style w:type="character" w:styleId="ListLabel260">
+    <w:name w:val="ListLabel 260"/>
+    <w:qFormat/>
+    <w:rPr>
+      <w:rFonts w:cs="OpenSymbol"/>
+    </w:rPr>
+  </w:style>
+  <w:style w:type="character" w:styleId="ListLabel261">
+    <w:name w:val="ListLabel 261"/>
+    <w:qFormat/>
+    <w:rPr>
+      <w:rFonts w:cs="OpenSymbol"/>
+    </w:rPr>
+  </w:style>
+  <w:style w:type="character" w:styleId="ListLabel262">
+    <w:name w:val="ListLabel 262"/>
+    <w:qFormat/>
+    <w:rPr>
+      <w:rFonts w:cs="OpenSymbol"/>
+    </w:rPr>
+  </w:style>
+  <w:style w:type="character" w:styleId="ListLabel263">
+    <w:name w:val="ListLabel 263"/>
+    <w:qFormat/>
+    <w:rPr>
+      <w:rFonts w:cs="OpenSymbol"/>
+    </w:rPr>
+  </w:style>
+  <w:style w:type="character" w:styleId="ListLabel264">
+    <w:name w:val="ListLabel 264"/>
+    <w:qFormat/>
+    <w:rPr>
+      <w:rFonts w:cs="OpenSymbol"/>
+    </w:rPr>
+  </w:style>
+  <w:style w:type="character" w:styleId="ListLabel265">
+    <w:name w:val="ListLabel 265"/>
+    <w:qFormat/>
+    <w:rPr>
+      <w:rFonts w:cs="OpenSymbol"/>
+    </w:rPr>
+  </w:style>
+  <w:style w:type="character" w:styleId="ListLabel266">
+    <w:name w:val="ListLabel 266"/>
+    <w:qFormat/>
+    <w:rPr>
+      <w:rFonts w:cs="OpenSymbol"/>
+    </w:rPr>
+  </w:style>
+  <w:style w:type="character" w:styleId="ListLabel267">
+    <w:name w:val="ListLabel 267"/>
+    <w:qFormat/>
+    <w:rPr>
+      <w:rFonts w:cs="OpenSymbol"/>
+    </w:rPr>
+  </w:style>
+  <w:style w:type="character" w:styleId="ListLabel268">
+    <w:name w:val="ListLabel 268"/>
+    <w:qFormat/>
+    <w:rPr>
+      <w:rFonts w:cs="OpenSymbol"/>
+    </w:rPr>
+  </w:style>
+  <w:style w:type="character" w:styleId="ListLabel269">
+    <w:name w:val="ListLabel 269"/>
+    <w:qFormat/>
+    <w:rPr>
+      <w:rFonts w:cs="OpenSymbol"/>
+    </w:rPr>
+  </w:style>
+  <w:style w:type="character" w:styleId="ListLabel270">
+    <w:name w:val="ListLabel 270"/>
+    <w:qFormat/>
+    <w:rPr>
+      <w:rFonts w:cs="OpenSymbol"/>
+    </w:rPr>
+  </w:style>
+  <w:style w:type="character" w:styleId="ListLabel271">
+    <w:name w:val="ListLabel 271"/>
+    <w:qFormat/>
+    <w:rPr>
+      <w:rFonts w:cs="OpenSymbol"/>
+    </w:rPr>
+  </w:style>
+  <w:style w:type="character" w:styleId="ListLabel272">
+    <w:name w:val="ListLabel 272"/>
+    <w:qFormat/>
+    <w:rPr>
+      <w:rFonts w:cs="OpenSymbol"/>
+    </w:rPr>
+  </w:style>
+  <w:style w:type="character" w:styleId="ListLabel273">
+    <w:name w:val="ListLabel 273"/>
+    <w:qFormat/>
+    <w:rPr>
+      <w:rFonts w:cs="OpenSymbol"/>
+    </w:rPr>
+  </w:style>
+  <w:style w:type="character" w:styleId="ListLabel274">
+    <w:name w:val="ListLabel 274"/>
+    <w:qFormat/>
+    <w:rPr>
+      <w:rFonts w:cs="OpenSymbol"/>
+    </w:rPr>
+  </w:style>
+  <w:style w:type="character" w:styleId="ListLabel275">
+    <w:name w:val="ListLabel 275"/>
+    <w:qFormat/>
+    <w:rPr>
+      <w:rFonts w:cs="OpenSymbol"/>
+    </w:rPr>
+  </w:style>
+  <w:style w:type="character" w:styleId="ListLabel276">
+    <w:name w:val="ListLabel 276"/>
+    <w:qFormat/>
+    <w:rPr>
+      <w:rFonts w:cs="OpenSymbol"/>
+    </w:rPr>
+  </w:style>
+  <w:style w:type="character" w:styleId="ListLabel277">
+    <w:name w:val="ListLabel 277"/>
+    <w:qFormat/>
+    <w:rPr>
+      <w:rFonts w:cs="OpenSymbol"/>
+    </w:rPr>
+  </w:style>
+  <w:style w:type="character" w:styleId="ListLabel278">
+    <w:name w:val="ListLabel 278"/>
+    <w:qFormat/>
+    <w:rPr>
+      <w:rFonts w:cs="OpenSymbol"/>
+    </w:rPr>
+  </w:style>
+  <w:style w:type="character" w:styleId="ListLabel279">
+    <w:name w:val="ListLabel 279"/>
+    <w:qFormat/>
+    <w:rPr>
+      <w:rFonts w:cs="OpenSymbol"/>
+    </w:rPr>
+  </w:style>
+  <w:style w:type="character" w:styleId="ListLabel280">
+    <w:name w:val="ListLabel 280"/>
+    <w:qFormat/>
+    <w:rPr>
+      <w:rFonts w:cs="OpenSymbol"/>
+    </w:rPr>
+  </w:style>
+  <w:style w:type="character" w:styleId="ListLabel281">
+    <w:name w:val="ListLabel 281"/>
+    <w:qFormat/>
+    <w:rPr>
+      <w:rFonts w:cs="OpenSymbol"/>
+    </w:rPr>
+  </w:style>
+  <w:style w:type="character" w:styleId="ListLabel282">
+    <w:name w:val="ListLabel 282"/>
+    <w:qFormat/>
+    <w:rPr>
+      <w:rFonts w:cs="OpenSymbol"/>
+    </w:rPr>
+  </w:style>
+  <w:style w:type="character" w:styleId="ListLabel283">
+    <w:name w:val="ListLabel 283"/>
+    <w:qFormat/>
+    <w:rPr>
+      <w:rFonts w:cs="OpenSymbol"/>
+    </w:rPr>
+  </w:style>
+  <w:style w:type="character" w:styleId="ListLabel284">
+    <w:name w:val="ListLabel 284"/>
+    <w:qFormat/>
+    <w:rPr>
+      <w:rFonts w:cs="OpenSymbol"/>
+    </w:rPr>
+  </w:style>
+  <w:style w:type="character" w:styleId="ListLabel285">
+    <w:name w:val="ListLabel 285"/>
+    <w:qFormat/>
+    <w:rPr>
+      <w:rFonts w:cs="OpenSymbol"/>
+    </w:rPr>
+  </w:style>
+  <w:style w:type="character" w:styleId="ListLabel286">
+    <w:name w:val="ListLabel 286"/>
+    <w:qFormat/>
+    <w:rPr>
+      <w:rFonts w:cs="OpenSymbol"/>
+    </w:rPr>
+  </w:style>
+  <w:style w:type="character" w:styleId="ListLabel287">
+    <w:name w:val="ListLabel 287"/>
+    <w:qFormat/>
+    <w:rPr>
+      <w:rFonts w:cs="OpenSymbol"/>
+    </w:rPr>
+  </w:style>
+  <w:style w:type="character" w:styleId="ListLabel288">
+    <w:name w:val="ListLabel 288"/>
+    <w:qFormat/>
+    <w:rPr>
+      <w:rFonts w:cs="OpenSymbol"/>
+    </w:rPr>
+  </w:style>
+  <w:style w:type="character" w:styleId="ListLabel289">
+    <w:name w:val="ListLabel 289"/>
+    <w:qFormat/>
+    <w:rPr>
+      <w:rFonts w:cs="OpenSymbol"/>
+    </w:rPr>
+  </w:style>
+  <w:style w:type="character" w:styleId="ListLabel290">
+    <w:name w:val="ListLabel 290"/>
+    <w:qFormat/>
+    <w:rPr>
+      <w:rFonts w:cs="OpenSymbol"/>
+    </w:rPr>
+  </w:style>
+  <w:style w:type="character" w:styleId="ListLabel291">
+    <w:name w:val="ListLabel 291"/>
+    <w:qFormat/>
+    <w:rPr>
+      <w:rFonts w:cs="OpenSymbol"/>
+    </w:rPr>
+  </w:style>
+  <w:style w:type="character" w:styleId="ListLabel292">
+    <w:name w:val="ListLabel 292"/>
+    <w:qFormat/>
+    <w:rPr>
+      <w:rFonts w:cs="OpenSymbol"/>
+    </w:rPr>
+  </w:style>
+  <w:style w:type="character" w:styleId="ListLabel293">
+    <w:name w:val="ListLabel 293"/>
+    <w:qFormat/>
+    <w:rPr>
+      <w:rFonts w:cs="OpenSymbol"/>
+    </w:rPr>
+  </w:style>
+  <w:style w:type="character" w:styleId="ListLabel294">
+    <w:name w:val="ListLabel 294"/>
+    <w:qFormat/>
+    <w:rPr>
+      <w:rFonts w:cs="OpenSymbol"/>
+    </w:rPr>
+  </w:style>
+  <w:style w:type="character" w:styleId="ListLabel295">
+    <w:name w:val="ListLabel 295"/>
+    <w:qFormat/>
+    <w:rPr>
+      <w:rFonts w:cs="OpenSymbol"/>
+    </w:rPr>
+  </w:style>
+  <w:style w:type="character" w:styleId="ListLabel296">
+    <w:name w:val="ListLabel 296"/>
+    <w:qFormat/>
+    <w:rPr>
+      <w:rFonts w:cs="OpenSymbol"/>
+    </w:rPr>
+  </w:style>
+  <w:style w:type="character" w:styleId="ListLabel297">
+    <w:name w:val="ListLabel 297"/>
+    <w:qFormat/>
+    <w:rPr>
+      <w:rFonts w:cs="OpenSymbol"/>
+    </w:rPr>
+  </w:style>
+  <w:style w:type="character" w:styleId="ListLabel298">
+    <w:name w:val="ListLabel 298"/>
+    <w:qFormat/>
+    <w:rPr>
+      <w:rFonts w:cs="OpenSymbol"/>
+    </w:rPr>
+  </w:style>
+  <w:style w:type="character" w:styleId="ListLabel299">
+    <w:name w:val="ListLabel 299"/>
+    <w:qFormat/>
+    <w:rPr>
+      <w:rFonts w:cs="OpenSymbol"/>
+    </w:rPr>
+  </w:style>
+  <w:style w:type="character" w:styleId="ListLabel300">
+    <w:name w:val="ListLabel 300"/>
+    <w:qFormat/>
+    <w:rPr>
+      <w:rFonts w:cs="OpenSymbol"/>
+    </w:rPr>
+  </w:style>
+  <w:style w:type="character" w:styleId="ListLabel301">
+    <w:name w:val="ListLabel 301"/>
+    <w:qFormat/>
+    <w:rPr>
+      <w:rFonts w:cs="OpenSymbol"/>
+    </w:rPr>
+  </w:style>
+  <w:style w:type="character" w:styleId="ListLabel302">
+    <w:name w:val="ListLabel 302"/>
+    <w:qFormat/>
+    <w:rPr>
+      <w:rFonts w:cs="OpenSymbol"/>
+    </w:rPr>
+  </w:style>
+  <w:style w:type="character" w:styleId="ListLabel303">
+    <w:name w:val="ListLabel 303"/>
+    <w:qFormat/>
+    <w:rPr>
+      <w:rFonts w:cs="OpenSymbol"/>
+    </w:rPr>
+  </w:style>
+  <w:style w:type="character" w:styleId="ListLabel304">
+    <w:name w:val="ListLabel 304"/>
+    <w:qFormat/>
+    <w:rPr>
+      <w:rFonts w:cs="OpenSymbol"/>
+    </w:rPr>
+  </w:style>
+  <w:style w:type="character" w:styleId="ListLabel305">
+    <w:name w:val="ListLabel 305"/>
+    <w:qFormat/>
+    <w:rPr>
+      <w:rFonts w:cs="OpenSymbol"/>
+    </w:rPr>
+  </w:style>
+  <w:style w:type="character" w:styleId="ListLabel306">
+    <w:name w:val="ListLabel 306"/>
+    <w:qFormat/>
+    <w:rPr>
+      <w:rFonts w:cs="OpenSymbol"/>
+    </w:rPr>
+  </w:style>
+  <w:style w:type="character" w:styleId="ListLabel307">
+    <w:name w:val="ListLabel 307"/>
+    <w:qFormat/>
+    <w:rPr>
+      <w:rFonts w:cs="OpenSymbol"/>
+    </w:rPr>
+  </w:style>
+  <w:style w:type="character" w:styleId="ListLabel308">
+    <w:name w:val="ListLabel 308"/>
+    <w:qFormat/>
+    <w:rPr>
+      <w:rFonts w:cs="OpenSymbol"/>
+    </w:rPr>
+  </w:style>
+  <w:style w:type="character" w:styleId="ListLabel309">
+    <w:name w:val="ListLabel 309"/>
+    <w:qFormat/>
+    <w:rPr>
+      <w:rFonts w:cs="OpenSymbol"/>
+    </w:rPr>
+  </w:style>
+  <w:style w:type="character" w:styleId="ListLabel310">
+    <w:name w:val="ListLabel 310"/>
+    <w:qFormat/>
+    <w:rPr>
+      <w:rFonts w:cs="OpenSymbol"/>
+    </w:rPr>
+  </w:style>
+  <w:style w:type="character" w:styleId="ListLabel311">
+    <w:name w:val="ListLabel 311"/>
+    <w:qFormat/>
+    <w:rPr>
+      <w:rFonts w:cs="OpenSymbol"/>
+    </w:rPr>
+  </w:style>
+  <w:style w:type="character" w:styleId="ListLabel312">
+    <w:name w:val="ListLabel 312"/>
+    <w:qFormat/>
+    <w:rPr>
+      <w:rFonts w:cs="OpenSymbol"/>
+    </w:rPr>
+  </w:style>
+  <w:style w:type="character" w:styleId="ListLabel313">
+    <w:name w:val="ListLabel 313"/>
+    <w:qFormat/>
+    <w:rPr>
+      <w:rFonts w:cs="OpenSymbol"/>
+    </w:rPr>
+  </w:style>
+  <w:style w:type="character" w:styleId="ListLabel314">
+    <w:name w:val="ListLabel 314"/>
+    <w:qFormat/>
+    <w:rPr>
+      <w:rFonts w:cs="OpenSymbol"/>
+    </w:rPr>
+  </w:style>
+  <w:style w:type="character" w:styleId="ListLabel315">
+    <w:name w:val="ListLabel 315"/>
+    <w:qFormat/>
+    <w:rPr>
+      <w:rFonts w:cs="OpenSymbol"/>
+    </w:rPr>
+  </w:style>
+  <w:style w:type="character" w:styleId="ListLabel316">
+    <w:name w:val="ListLabel 316"/>
+    <w:qFormat/>
+    <w:rPr>
+      <w:rFonts w:cs="OpenSymbol"/>
+    </w:rPr>
+  </w:style>
+  <w:style w:type="character" w:styleId="ListLabel317">
+    <w:name w:val="ListLabel 317"/>
+    <w:qFormat/>
+    <w:rPr>
+      <w:rFonts w:cs="OpenSymbol"/>
+    </w:rPr>
+  </w:style>
+  <w:style w:type="character" w:styleId="ListLabel318">
+    <w:name w:val="ListLabel 318"/>
+    <w:qFormat/>
+    <w:rPr>
+      <w:rFonts w:cs="OpenSymbol"/>
+    </w:rPr>
+  </w:style>
+  <w:style w:type="character" w:styleId="ListLabel319">
+    <w:name w:val="ListLabel 319"/>
+    <w:qFormat/>
+    <w:rPr>
+      <w:rFonts w:cs="OpenSymbol"/>
+    </w:rPr>
+  </w:style>
+  <w:style w:type="character" w:styleId="ListLabel320">
+    <w:name w:val="ListLabel 320"/>
+    <w:qFormat/>
+    <w:rPr>
+      <w:rFonts w:cs="OpenSymbol"/>
+    </w:rPr>
+  </w:style>
+  <w:style w:type="character" w:styleId="ListLabel321">
+    <w:name w:val="ListLabel 321"/>
+    <w:qFormat/>
+    <w:rPr>
+      <w:rFonts w:cs="OpenSymbol"/>
+    </w:rPr>
+  </w:style>
+  <w:style w:type="character" w:styleId="ListLabel322">
+    <w:name w:val="ListLabel 322"/>
+    <w:qFormat/>
+    <w:rPr>
+      <w:rFonts w:cs="OpenSymbol"/>
+    </w:rPr>
+  </w:style>
+  <w:style w:type="character" w:styleId="ListLabel323">
+    <w:name w:val="ListLabel 323"/>
+    <w:qFormat/>
+    <w:rPr>
+      <w:rFonts w:cs="OpenSymbol"/>
+    </w:rPr>
+  </w:style>
+  <w:style w:type="character" w:styleId="ListLabel324">
+    <w:name w:val="ListLabel 324"/>
+    <w:qFormat/>
+    <w:rPr>
+      <w:rFonts w:cs="OpenSymbol"/>
+    </w:rPr>
+  </w:style>
+  <w:style w:type="character" w:styleId="ListLabel325">
+    <w:name w:val="ListLabel 325"/>
+    <w:qFormat/>
+    <w:rPr>
+      <w:rFonts w:cs="OpenSymbol"/>
+    </w:rPr>
+  </w:style>
+  <w:style w:type="character" w:styleId="ListLabel326">
+    <w:name w:val="ListLabel 326"/>
+    <w:qFormat/>
+    <w:rPr>
+      <w:rFonts w:cs="OpenSymbol"/>
+    </w:rPr>
+  </w:style>
+  <w:style w:type="character" w:styleId="ListLabel327">
+    <w:name w:val="ListLabel 327"/>
+    <w:qFormat/>
+    <w:rPr>
+      <w:rFonts w:cs="OpenSymbol"/>
+    </w:rPr>
+  </w:style>
+  <w:style w:type="character" w:styleId="ListLabel328">
+    <w:name w:val="ListLabel 328"/>
+    <w:qFormat/>
+    <w:rPr>
+      <w:rFonts w:cs="OpenSymbol"/>
+    </w:rPr>
+  </w:style>
+  <w:style w:type="character" w:styleId="ListLabel329">
+    <w:name w:val="ListLabel 329"/>
+    <w:qFormat/>
+    <w:rPr>
+      <w:rFonts w:cs="OpenSymbol"/>
+    </w:rPr>
+  </w:style>
+  <w:style w:type="character" w:styleId="ListLabel330">
+    <w:name w:val="ListLabel 330"/>
+    <w:qFormat/>
+    <w:rPr>
+      <w:sz w:val="20"/>
+      <w:szCs w:val="20"/>
+    </w:rPr>
+  </w:style>
   <w:style w:type="paragraph" w:styleId="Heading">
     <w:name w:val="Heading"/>
     <w:basedOn w:val="Normal"/>

</xml_diff>